<commit_message>
Update Requirements Analysis of Skills.docx
Added Lars and my opinions concerning the questions in the document
</commit_message>
<xml_diff>
--- a/Programming/Requirements Analysis of Skills.docx
+++ b/Programming/Requirements Analysis of Skills.docx
@@ -1,6 +1,6 @@
 
 <file path=word/document.xml><?xml version="1.0" encoding="utf-8"?>
-<w:document xmlns:wpc="http://schemas.microsoft.com/office/word/2010/wordprocessingCanvas" xmlns:cx="http://schemas.microsoft.com/office/drawing/2014/chartex" xmlns:cx1="http://schemas.microsoft.com/office/drawing/2015/9/8/chartex" xmlns:mc="http://schemas.openxmlformats.org/markup-compatibility/2006" xmlns:o="urn:schemas-microsoft-com:office:office" xmlns:r="http://schemas.openxmlformats.org/officeDocument/2006/relationships" xmlns:m="http://schemas.openxmlformats.org/officeDocument/2006/math" xmlns:v="urn:schemas-microsoft-com:vml" xmlns:wp14="http://schemas.microsoft.com/office/word/2010/wordprocessingDrawing" xmlns:wp="http://schemas.openxmlformats.org/drawingml/2006/wordprocessingDrawing" xmlns:w10="urn:schemas-microsoft-com:office:word" xmlns:w="http://schemas.openxmlformats.org/wordprocessingml/2006/main" xmlns:w14="http://schemas.microsoft.com/office/word/2010/wordml" xmlns:w15="http://schemas.microsoft.com/office/word/2012/wordml" xmlns:w16se="http://schemas.microsoft.com/office/word/2015/wordml/symex" xmlns:wpg="http://schemas.microsoft.com/office/word/2010/wordprocessingGroup" xmlns:wpi="http://schemas.microsoft.com/office/word/2010/wordprocessingInk" xmlns:wne="http://schemas.microsoft.com/office/word/2006/wordml" xmlns:wps="http://schemas.microsoft.com/office/word/2010/wordprocessingShape" mc:Ignorable="w14 w15 w16se wp14">
+<w:document xmlns:wpc="http://schemas.microsoft.com/office/word/2010/wordprocessingCanvas" xmlns:cx="http://schemas.microsoft.com/office/drawing/2014/chartex" xmlns:cx1="http://schemas.microsoft.com/office/drawing/2015/9/8/chartex" xmlns:cx2="http://schemas.microsoft.com/office/drawing/2015/10/21/chartex" xmlns:cx3="http://schemas.microsoft.com/office/drawing/2016/5/9/chartex" xmlns:cx4="http://schemas.microsoft.com/office/drawing/2016/5/10/chartex" xmlns:cx5="http://schemas.microsoft.com/office/drawing/2016/5/11/chartex" xmlns:cx6="http://schemas.microsoft.com/office/drawing/2016/5/12/chartex" xmlns:cx7="http://schemas.microsoft.com/office/drawing/2016/5/13/chartex" xmlns:cx8="http://schemas.microsoft.com/office/drawing/2016/5/14/chartex" xmlns:mc="http://schemas.openxmlformats.org/markup-compatibility/2006" xmlns:aink="http://schemas.microsoft.com/office/drawing/2016/ink" xmlns:am3d="http://schemas.microsoft.com/office/drawing/2017/model3d" xmlns:o="urn:schemas-microsoft-com:office:office" xmlns:r="http://schemas.openxmlformats.org/officeDocument/2006/relationships" xmlns:m="http://schemas.openxmlformats.org/officeDocument/2006/math" xmlns:v="urn:schemas-microsoft-com:vml" xmlns:wp14="http://schemas.microsoft.com/office/word/2010/wordprocessingDrawing" xmlns:wp="http://schemas.openxmlformats.org/drawingml/2006/wordprocessingDrawing" xmlns:w10="urn:schemas-microsoft-com:office:word" xmlns:w="http://schemas.openxmlformats.org/wordprocessingml/2006/main" xmlns:w14="http://schemas.microsoft.com/office/word/2010/wordml" xmlns:w15="http://schemas.microsoft.com/office/word/2012/wordml" xmlns:w16cid="http://schemas.microsoft.com/office/word/2016/wordml/cid" xmlns:w16se="http://schemas.microsoft.com/office/word/2015/wordml/symex" xmlns:wpg="http://schemas.microsoft.com/office/word/2010/wordprocessingGroup" xmlns:wpi="http://schemas.microsoft.com/office/word/2010/wordprocessingInk" xmlns:wne="http://schemas.microsoft.com/office/word/2006/wordml" xmlns:wps="http://schemas.microsoft.com/office/word/2010/wordprocessingShape" mc:Ignorable="w14 w15 w16se w16cid wp14">
   <w:body>
     <w:p>
       <w:pPr>
@@ -188,7 +188,22 @@
           <w:sz w:val="24"/>
           <w:szCs w:val="24"/>
         </w:rPr>
-        <w:t>As character collides with wall, if there’s enough speed, character starts wall running</w:t>
+        <w:t>As character collides with wall</w:t>
+      </w:r>
+      <w:r>
+        <w:rPr>
+          <w:color w:val="C45911" w:themeColor="accent2" w:themeShade="BF"/>
+          <w:sz w:val="24"/>
+          <w:szCs w:val="24"/>
+        </w:rPr>
+        <w:t xml:space="preserve"> with slopes</w:t>
+      </w:r>
+      <w:r>
+        <w:rPr>
+          <w:sz w:val="24"/>
+          <w:szCs w:val="24"/>
+        </w:rPr>
+        <w:t>, if there’s enough speed, character starts wall running</w:t>
       </w:r>
     </w:p>
     <w:p>
@@ -250,6 +265,29 @@
         </w:rPr>
         <w:t>Is the character able to run diagonally?</w:t>
       </w:r>
+      <w:r>
+        <w:rPr>
+          <w:sz w:val="24"/>
+          <w:szCs w:val="24"/>
+        </w:rPr>
+        <w:t xml:space="preserve"> </w:t>
+      </w:r>
+      <w:r>
+        <w:rPr>
+          <w:color w:val="C45911" w:themeColor="accent2" w:themeShade="BF"/>
+          <w:sz w:val="24"/>
+          <w:szCs w:val="24"/>
+        </w:rPr>
+        <w:t>No</w:t>
+      </w:r>
+      <w:r>
+        <w:rPr>
+          <w:color w:val="C45911" w:themeColor="accent2" w:themeShade="BF"/>
+          <w:sz w:val="24"/>
+          <w:szCs w:val="24"/>
+        </w:rPr>
+        <w:t>, only vertically</w:t>
+      </w:r>
     </w:p>
     <w:p>
       <w:pPr>
@@ -361,25 +399,65 @@
     </w:p>
     <w:p>
       <w:pPr>
-        <w:rPr>
-          <w:sz w:val="24"/>
-          <w:szCs w:val="24"/>
-        </w:rPr>
-      </w:pPr>
-    </w:p>
-    <w:p>
-      <w:pPr>
-        <w:rPr>
-          <w:sz w:val="24"/>
-          <w:szCs w:val="24"/>
-        </w:rPr>
-      </w:pPr>
-      <w:r>
-        <w:rPr>
-          <w:sz w:val="24"/>
-          <w:szCs w:val="24"/>
-        </w:rPr>
-        <w:t>Is the character able to Jump? If yes, does jumping just end the wall running sooner</w:t>
+        <w:pStyle w:val="Listenabsatz"/>
+        <w:rPr>
+          <w:color w:val="C45911" w:themeColor="accent2" w:themeShade="BF"/>
+          <w:sz w:val="24"/>
+          <w:szCs w:val="24"/>
+        </w:rPr>
+      </w:pPr>
+      <w:r>
+        <w:rPr>
+          <w:color w:val="C45911" w:themeColor="accent2" w:themeShade="BF"/>
+          <w:sz w:val="24"/>
+          <w:szCs w:val="24"/>
+        </w:rPr>
+        <w:t>The character simply stops moving and breaks into their parts which fall to the ground and reassemble themselves.</w:t>
+      </w:r>
+    </w:p>
+    <w:p>
+      <w:pPr>
+        <w:rPr>
+          <w:sz w:val="24"/>
+          <w:szCs w:val="24"/>
+        </w:rPr>
+      </w:pPr>
+    </w:p>
+    <w:p>
+      <w:pPr>
+        <w:rPr>
+          <w:sz w:val="24"/>
+          <w:szCs w:val="24"/>
+        </w:rPr>
+      </w:pPr>
+      <w:r>
+        <w:rPr>
+          <w:sz w:val="24"/>
+          <w:szCs w:val="24"/>
+        </w:rPr>
+        <w:t>Is the character able to Jump?</w:t>
+      </w:r>
+      <w:r>
+        <w:rPr>
+          <w:sz w:val="24"/>
+          <w:szCs w:val="24"/>
+        </w:rPr>
+        <w:t xml:space="preserve"> </w:t>
+      </w:r>
+      <w:r>
+        <w:rPr>
+          <w:color w:val="C45911" w:themeColor="accent2" w:themeShade="BF"/>
+          <w:sz w:val="24"/>
+          <w:szCs w:val="24"/>
+        </w:rPr>
+        <w:t>No</w:t>
+      </w:r>
+      <w:r>
+        <w:rPr>
+          <w:sz w:val="24"/>
+          <w:szCs w:val="24"/>
+        </w:rPr>
+        <w:t xml:space="preserve"> If yes, does jumping just end the wall running sooner</w:t>
       </w:r>
       <w:r>
         <w:rPr>
@@ -431,6 +509,61 @@
         </w:rPr>
         <w:t>)</w:t>
       </w:r>
+      <w:r>
+        <w:rPr>
+          <w:sz w:val="24"/>
+          <w:szCs w:val="24"/>
+        </w:rPr>
+        <w:t xml:space="preserve"> </w:t>
+      </w:r>
+      <w:r>
+        <w:rPr>
+          <w:color w:val="C45911" w:themeColor="accent2" w:themeShade="BF"/>
+          <w:sz w:val="24"/>
+          <w:szCs w:val="24"/>
+        </w:rPr>
+        <w:t>When pressing downwards, it counts as the character having zero speed</w:t>
+      </w:r>
+      <w:r>
+        <w:rPr>
+          <w:color w:val="C45911" w:themeColor="accent2" w:themeShade="BF"/>
+          <w:sz w:val="24"/>
+          <w:szCs w:val="24"/>
+        </w:rPr>
+        <w:t xml:space="preserve">, meaning </w:t>
+      </w:r>
+      <w:r>
+        <w:rPr>
+          <w:color w:val="C45911" w:themeColor="accent2" w:themeShade="BF"/>
+          <w:sz w:val="24"/>
+          <w:szCs w:val="24"/>
+        </w:rPr>
+        <w:t>t</w:t>
+      </w:r>
+      <w:r>
+        <w:rPr>
+          <w:color w:val="C45911" w:themeColor="accent2" w:themeShade="BF"/>
+          <w:sz w:val="24"/>
+          <w:szCs w:val="24"/>
+        </w:rPr>
+        <w:t>he</w:t>
+      </w:r>
+      <w:r>
+        <w:rPr>
+          <w:color w:val="C45911" w:themeColor="accent2" w:themeShade="BF"/>
+          <w:sz w:val="24"/>
+          <w:szCs w:val="24"/>
+        </w:rPr>
+        <w:t>y</w:t>
+      </w:r>
+      <w:r>
+        <w:rPr>
+          <w:color w:val="C45911" w:themeColor="accent2" w:themeShade="BF"/>
+          <w:sz w:val="24"/>
+          <w:szCs w:val="24"/>
+        </w:rPr>
+        <w:t xml:space="preserve"> fall down</w:t>
+      </w:r>
     </w:p>
     <w:p>
       <w:pPr>
@@ -477,20 +610,16 @@
           <w:sz w:val="24"/>
           <w:szCs w:val="24"/>
         </w:rPr>
-        <w:t xml:space="preserve">Skill: </w:t>
-      </w:r>
-      <w:r>
-        <w:rPr>
-          <w:b/>
-          <w:sz w:val="24"/>
-          <w:szCs w:val="24"/>
-        </w:rPr>
-        <w:t>Breathing out (torso)</w:t>
-      </w:r>
-    </w:p>
-    <w:p>
-      <w:pPr>
-        <w:ind w:firstLine="720"/>
+        <w:t>Skill: Breathing out (torso)</w:t>
+      </w:r>
+    </w:p>
+    <w:p>
+      <w:pPr>
+        <w:pStyle w:val="Listenabsatz"/>
+        <w:numPr>
+          <w:ilvl w:val="0"/>
+          <w:numId w:val="11"/>
+        </w:numPr>
         <w:rPr>
           <w:sz w:val="24"/>
           <w:szCs w:val="24"/>
@@ -502,6 +631,21 @@
           <w:szCs w:val="24"/>
         </w:rPr>
         <w:t>Pushes away movable objects nearby</w:t>
+      </w:r>
+      <w:r>
+        <w:rPr>
+          <w:sz w:val="24"/>
+          <w:szCs w:val="24"/>
+        </w:rPr>
+        <w:t xml:space="preserve"> </w:t>
+      </w:r>
+      <w:r>
+        <w:rPr>
+          <w:color w:val="C45911" w:themeColor="accent2" w:themeShade="BF"/>
+          <w:sz w:val="24"/>
+          <w:szCs w:val="24"/>
+        </w:rPr>
+        <w:t>by holding the button to charge up. The distance the objects are pushed are influenced by the time the button was held.</w:t>
       </w:r>
     </w:p>
     <w:p>
@@ -585,7 +729,29 @@
           <w:sz w:val="24"/>
           <w:szCs w:val="24"/>
         </w:rPr>
-        <w:t>? Or</w:t>
+        <w:t>?</w:t>
+      </w:r>
+      <w:r>
+        <w:rPr>
+          <w:sz w:val="24"/>
+          <w:szCs w:val="24"/>
+        </w:rPr>
+        <w:t xml:space="preserve"> </w:t>
+      </w:r>
+      <w:r>
+        <w:rPr>
+          <w:color w:val="C45911" w:themeColor="accent2" w:themeShade="BF"/>
+          <w:sz w:val="24"/>
+          <w:szCs w:val="24"/>
+        </w:rPr>
+        <w:t>Yes</w:t>
+      </w:r>
+      <w:r>
+        <w:rPr>
+          <w:sz w:val="24"/>
+          <w:szCs w:val="24"/>
+        </w:rPr>
+        <w:t xml:space="preserve"> Or</w:t>
       </w:r>
       <w:r>
         <w:rPr>
@@ -607,6 +773,21 @@
           <w:szCs w:val="24"/>
         </w:rPr>
         <w:t>?</w:t>
+      </w:r>
+      <w:r>
+        <w:rPr>
+          <w:sz w:val="24"/>
+          <w:szCs w:val="24"/>
+        </w:rPr>
+        <w:t xml:space="preserve"> </w:t>
+      </w:r>
+      <w:r>
+        <w:rPr>
+          <w:color w:val="C45911" w:themeColor="accent2" w:themeShade="BF"/>
+          <w:sz w:val="24"/>
+          <w:szCs w:val="24"/>
+        </w:rPr>
+        <w:t>No</w:t>
       </w:r>
     </w:p>
     <w:p>
@@ -628,6 +809,77 @@
         </w:rPr>
         <w:t>Is the character able to move during this animation?</w:t>
       </w:r>
+      <w:r>
+        <w:rPr>
+          <w:sz w:val="24"/>
+          <w:szCs w:val="24"/>
+        </w:rPr>
+        <w:t xml:space="preserve"> </w:t>
+      </w:r>
+      <w:r>
+        <w:rPr>
+          <w:color w:val="C45911" w:themeColor="accent2" w:themeShade="BF"/>
+          <w:sz w:val="24"/>
+          <w:szCs w:val="24"/>
+        </w:rPr>
+        <w:t>Th</w:t>
+      </w:r>
+      <w:r>
+        <w:rPr>
+          <w:color w:val="C45911" w:themeColor="accent2" w:themeShade="BF"/>
+          <w:sz w:val="24"/>
+          <w:szCs w:val="24"/>
+        </w:rPr>
+        <w:t>e</w:t>
+      </w:r>
+      <w:r>
+        <w:rPr>
+          <w:color w:val="C45911" w:themeColor="accent2" w:themeShade="BF"/>
+          <w:sz w:val="24"/>
+          <w:szCs w:val="24"/>
+        </w:rPr>
+        <w:t>y</w:t>
+      </w:r>
+      <w:r>
+        <w:rPr>
+          <w:color w:val="C45911" w:themeColor="accent2" w:themeShade="BF"/>
+          <w:sz w:val="24"/>
+          <w:szCs w:val="24"/>
+        </w:rPr>
+        <w:t xml:space="preserve"> can’t move, but </w:t>
+      </w:r>
+      <w:r>
+        <w:rPr>
+          <w:color w:val="C45911" w:themeColor="accent2" w:themeShade="BF"/>
+          <w:sz w:val="24"/>
+          <w:szCs w:val="24"/>
+        </w:rPr>
+        <w:t>t</w:t>
+      </w:r>
+      <w:r>
+        <w:rPr>
+          <w:color w:val="C45911" w:themeColor="accent2" w:themeShade="BF"/>
+          <w:sz w:val="24"/>
+          <w:szCs w:val="24"/>
+        </w:rPr>
+        <w:t>he</w:t>
+      </w:r>
+      <w:r>
+        <w:rPr>
+          <w:color w:val="C45911" w:themeColor="accent2" w:themeShade="BF"/>
+          <w:sz w:val="24"/>
+          <w:szCs w:val="24"/>
+        </w:rPr>
+        <w:t>y</w:t>
+      </w:r>
+      <w:r>
+        <w:rPr>
+          <w:color w:val="C45911" w:themeColor="accent2" w:themeShade="BF"/>
+          <w:sz w:val="24"/>
+          <w:szCs w:val="24"/>
+        </w:rPr>
+        <w:t xml:space="preserve"> can rotate</w:t>
+      </w:r>
     </w:p>
     <w:p>
       <w:pPr>
@@ -646,7 +898,16 @@
           <w:sz w:val="24"/>
           <w:szCs w:val="24"/>
         </w:rPr>
-        <w:t>The character breathes out, pushing away nearby</w:t>
+        <w:t>The character breathes out, pushing away ne</w:t>
+      </w:r>
+      <w:bookmarkStart w:id="0" w:name="_GoBack"/>
+      <w:bookmarkEnd w:id="0"/>
+      <w:r>
+        <w:rPr>
+          <w:sz w:val="24"/>
+          <w:szCs w:val="24"/>
+        </w:rPr>
+        <w:t>arby</w:t>
       </w:r>
       <w:r>
         <w:rPr>
@@ -682,6 +943,21 @@
         </w:rPr>
         <w:t>Is it possible to push more than one object at a time?</w:t>
       </w:r>
+      <w:r>
+        <w:rPr>
+          <w:sz w:val="24"/>
+          <w:szCs w:val="24"/>
+        </w:rPr>
+        <w:t xml:space="preserve"> </w:t>
+      </w:r>
+      <w:r>
+        <w:rPr>
+          <w:color w:val="C45911" w:themeColor="accent2" w:themeShade="BF"/>
+          <w:sz w:val="24"/>
+          <w:szCs w:val="24"/>
+        </w:rPr>
+        <w:t>Yes</w:t>
+      </w:r>
     </w:p>
     <w:p>
       <w:pPr>
@@ -702,6 +978,21 @@
         </w:rPr>
         <w:t>Does the breath pushes only objects in the line of sight of the player?</w:t>
       </w:r>
+      <w:r>
+        <w:rPr>
+          <w:sz w:val="24"/>
+          <w:szCs w:val="24"/>
+        </w:rPr>
+        <w:t xml:space="preserve"> </w:t>
+      </w:r>
+      <w:r>
+        <w:rPr>
+          <w:color w:val="C45911" w:themeColor="accent2" w:themeShade="BF"/>
+          <w:sz w:val="24"/>
+          <w:szCs w:val="24"/>
+        </w:rPr>
+        <w:t>Yes</w:t>
+      </w:r>
     </w:p>
     <w:p>
       <w:pPr>
@@ -722,6 +1013,21 @@
         </w:rPr>
         <w:t>Is the wind created in a cone shape?</w:t>
       </w:r>
+      <w:r>
+        <w:rPr>
+          <w:sz w:val="24"/>
+          <w:szCs w:val="24"/>
+        </w:rPr>
+        <w:t xml:space="preserve"> </w:t>
+      </w:r>
+      <w:r>
+        <w:rPr>
+          <w:color w:val="C45911" w:themeColor="accent2" w:themeShade="BF"/>
+          <w:sz w:val="24"/>
+          <w:szCs w:val="24"/>
+        </w:rPr>
+        <w:t>Yes</w:t>
+      </w:r>
     </w:p>
     <w:p>
       <w:pPr>
@@ -742,6 +1048,13 @@
         </w:rPr>
         <w:t>The breathing animation ends</w:t>
       </w:r>
+      <w:r>
+        <w:rPr>
+          <w:sz w:val="24"/>
+          <w:szCs w:val="24"/>
+        </w:rPr>
+        <w:t xml:space="preserve"> </w:t>
+      </w:r>
     </w:p>
     <w:p>
       <w:pPr>
@@ -774,8 +1087,6 @@
           <w:szCs w:val="24"/>
         </w:rPr>
       </w:pPr>
-      <w:bookmarkStart w:id="0" w:name="_GoBack"/>
-      <w:bookmarkEnd w:id="0"/>
       <w:r>
         <w:rPr>
           <w:b/>
@@ -783,15 +1094,7 @@
           <w:szCs w:val="24"/>
         </w:rPr>
         <w:lastRenderedPageBreak/>
-        <w:t xml:space="preserve">Skill: </w:t>
-      </w:r>
-      <w:r>
-        <w:rPr>
-          <w:b/>
-          <w:sz w:val="24"/>
-          <w:szCs w:val="24"/>
-        </w:rPr>
-        <w:t>Hook shot (arm)</w:t>
+        <w:t>Skill: Hook shot (arm)</w:t>
       </w:r>
     </w:p>
     <w:p>
@@ -824,7 +1127,37 @@
           <w:szCs w:val="24"/>
         </w:rPr>
         <w:tab/>
-        <w:t>If arm hits something solid, you are launched towards this location</w:t>
+        <w:t>If arm</w:t>
+      </w:r>
+      <w:r>
+        <w:rPr>
+          <w:color w:val="C45911" w:themeColor="accent2" w:themeShade="BF"/>
+          <w:sz w:val="24"/>
+          <w:szCs w:val="24"/>
+        </w:rPr>
+        <w:t>s</w:t>
+      </w:r>
+      <w:r>
+        <w:rPr>
+          <w:sz w:val="24"/>
+          <w:szCs w:val="24"/>
+        </w:rPr>
+        <w:t xml:space="preserve"> hits something solid, you are launched towards this location</w:t>
+      </w:r>
+      <w:r>
+        <w:rPr>
+          <w:sz w:val="24"/>
+          <w:szCs w:val="24"/>
+        </w:rPr>
+        <w:t xml:space="preserve"> </w:t>
+      </w:r>
+      <w:r>
+        <w:rPr>
+          <w:color w:val="C45911" w:themeColor="accent2" w:themeShade="BF"/>
+          <w:sz w:val="24"/>
+          <w:szCs w:val="24"/>
+        </w:rPr>
+        <w:t>Yes</w:t>
       </w:r>
     </w:p>
     <w:p>
@@ -869,6 +1202,14 @@
         </w:rPr>
         <w:t>The player aims</w:t>
       </w:r>
+      <w:r>
+        <w:rPr>
+          <w:color w:val="C45911" w:themeColor="accent2" w:themeShade="BF"/>
+          <w:sz w:val="24"/>
+          <w:szCs w:val="24"/>
+        </w:rPr>
+        <w:t xml:space="preserve">, </w:t>
+      </w:r>
     </w:p>
     <w:p>
       <w:pPr>
@@ -917,6 +1258,93 @@
         </w:rPr>
         <w:t>using the regular Third Person camera movement?</w:t>
       </w:r>
+      <w:r>
+        <w:rPr>
+          <w:sz w:val="24"/>
+          <w:szCs w:val="24"/>
+        </w:rPr>
+        <w:t xml:space="preserve"> </w:t>
+      </w:r>
+      <w:r>
+        <w:rPr>
+          <w:color w:val="C45911" w:themeColor="accent2" w:themeShade="BF"/>
+          <w:sz w:val="24"/>
+          <w:szCs w:val="24"/>
+        </w:rPr>
+        <w:t xml:space="preserve">The player has to hold down a button, making the camera move very close to </w:t>
+      </w:r>
+      <w:r>
+        <w:rPr>
+          <w:color w:val="C45911" w:themeColor="accent2" w:themeShade="BF"/>
+          <w:sz w:val="24"/>
+          <w:szCs w:val="24"/>
+        </w:rPr>
+        <w:t>their</w:t>
+      </w:r>
+      <w:r>
+        <w:rPr>
+          <w:color w:val="C45911" w:themeColor="accent2" w:themeShade="BF"/>
+          <w:sz w:val="24"/>
+          <w:szCs w:val="24"/>
+        </w:rPr>
+        <w:t xml:space="preserve"> shoulder and </w:t>
+      </w:r>
+      <w:r>
+        <w:rPr>
+          <w:color w:val="C45911" w:themeColor="accent2" w:themeShade="BF"/>
+          <w:sz w:val="24"/>
+          <w:szCs w:val="24"/>
+        </w:rPr>
+        <w:t>causing a crosshair to appear</w:t>
+      </w:r>
+      <w:r>
+        <w:rPr>
+          <w:color w:val="C45911" w:themeColor="accent2" w:themeShade="BF"/>
+          <w:sz w:val="24"/>
+          <w:szCs w:val="24"/>
+        </w:rPr>
+        <w:t xml:space="preserve">. The player can then aim freely and release the button once </w:t>
+      </w:r>
+      <w:r>
+        <w:rPr>
+          <w:color w:val="C45911" w:themeColor="accent2" w:themeShade="BF"/>
+          <w:sz w:val="24"/>
+          <w:szCs w:val="24"/>
+        </w:rPr>
+        <w:t>t</w:t>
+      </w:r>
+      <w:r>
+        <w:rPr>
+          <w:color w:val="C45911" w:themeColor="accent2" w:themeShade="BF"/>
+          <w:sz w:val="24"/>
+          <w:szCs w:val="24"/>
+        </w:rPr>
+        <w:t>he</w:t>
+      </w:r>
+      <w:r>
+        <w:rPr>
+          <w:color w:val="C45911" w:themeColor="accent2" w:themeShade="BF"/>
+          <w:sz w:val="24"/>
+          <w:szCs w:val="24"/>
+        </w:rPr>
+        <w:t>y</w:t>
+      </w:r>
+      <w:r>
+        <w:rPr>
+          <w:color w:val="C45911" w:themeColor="accent2" w:themeShade="BF"/>
+          <w:sz w:val="24"/>
+          <w:szCs w:val="24"/>
+        </w:rPr>
+        <w:t xml:space="preserve"> wants to be launched</w:t>
+      </w:r>
+      <w:r>
+        <w:rPr>
+          <w:color w:val="C45911" w:themeColor="accent2" w:themeShade="BF"/>
+          <w:sz w:val="24"/>
+          <w:szCs w:val="24"/>
+        </w:rPr>
+        <w:t>. The hook shot does have a maximum range.</w:t>
+      </w:r>
     </w:p>
     <w:p>
       <w:pPr>
@@ -1035,6 +1463,53 @@
         </w:rPr>
         <w:t>the hook shot can grab onto, or does any static mesh surface counts?</w:t>
       </w:r>
+      <w:r>
+        <w:rPr>
+          <w:sz w:val="24"/>
+          <w:szCs w:val="24"/>
+        </w:rPr>
+        <w:t xml:space="preserve"> </w:t>
+      </w:r>
+      <w:r>
+        <w:rPr>
+          <w:color w:val="C45911" w:themeColor="accent2" w:themeShade="BF"/>
+          <w:sz w:val="24"/>
+          <w:szCs w:val="24"/>
+        </w:rPr>
+        <w:t xml:space="preserve">No, </w:t>
+      </w:r>
+      <w:r>
+        <w:rPr>
+          <w:color w:val="C45911" w:themeColor="accent2" w:themeShade="BF"/>
+          <w:sz w:val="24"/>
+          <w:szCs w:val="24"/>
+        </w:rPr>
+        <w:t>t</w:t>
+      </w:r>
+      <w:r>
+        <w:rPr>
+          <w:color w:val="C45911" w:themeColor="accent2" w:themeShade="BF"/>
+          <w:sz w:val="24"/>
+          <w:szCs w:val="24"/>
+        </w:rPr>
+        <w:t>he</w:t>
+      </w:r>
+      <w:r>
+        <w:rPr>
+          <w:color w:val="C45911" w:themeColor="accent2" w:themeShade="BF"/>
+          <w:sz w:val="24"/>
+          <w:szCs w:val="24"/>
+        </w:rPr>
+        <w:t>y</w:t>
+      </w:r>
+      <w:r>
+        <w:rPr>
+          <w:color w:val="C45911" w:themeColor="accent2" w:themeShade="BF"/>
+          <w:sz w:val="24"/>
+          <w:szCs w:val="24"/>
+        </w:rPr>
+        <w:t xml:space="preserve"> can launch towards any solid surface</w:t>
+      </w:r>
     </w:p>
     <w:p>
       <w:pPr>
@@ -1205,6 +1680,21 @@
           <w:szCs w:val="24"/>
         </w:rPr>
         <w:t>Does the arm travel the entire way to back to the player, or does it just disappear and reappear in the correct place?</w:t>
+      </w:r>
+      <w:r>
+        <w:rPr>
+          <w:sz w:val="24"/>
+          <w:szCs w:val="24"/>
+        </w:rPr>
+        <w:t xml:space="preserve"> </w:t>
+      </w:r>
+      <w:r>
+        <w:rPr>
+          <w:color w:val="C45911" w:themeColor="accent2" w:themeShade="BF"/>
+          <w:sz w:val="24"/>
+          <w:szCs w:val="24"/>
+        </w:rPr>
+        <w:t>It travels the entire way, but very fast</w:t>
       </w:r>
     </w:p>
     <w:p>
@@ -1252,7 +1742,7 @@
 </file>
 
 <file path=word/numbering.xml><?xml version="1.0" encoding="utf-8"?>
-<w:numbering xmlns:wpc="http://schemas.microsoft.com/office/word/2010/wordprocessingCanvas" xmlns:cx="http://schemas.microsoft.com/office/drawing/2014/chartex" xmlns:cx1="http://schemas.microsoft.com/office/drawing/2015/9/8/chartex" xmlns:mc="http://schemas.openxmlformats.org/markup-compatibility/2006" xmlns:o="urn:schemas-microsoft-com:office:office" xmlns:r="http://schemas.openxmlformats.org/officeDocument/2006/relationships" xmlns:m="http://schemas.openxmlformats.org/officeDocument/2006/math" xmlns:v="urn:schemas-microsoft-com:vml" xmlns:wp14="http://schemas.microsoft.com/office/word/2010/wordprocessingDrawing" xmlns:wp="http://schemas.openxmlformats.org/drawingml/2006/wordprocessingDrawing" xmlns:w10="urn:schemas-microsoft-com:office:word" xmlns:w="http://schemas.openxmlformats.org/wordprocessingml/2006/main" xmlns:w14="http://schemas.microsoft.com/office/word/2010/wordml" xmlns:w15="http://schemas.microsoft.com/office/word/2012/wordml" xmlns:w16se="http://schemas.microsoft.com/office/word/2015/wordml/symex" xmlns:wpg="http://schemas.microsoft.com/office/word/2010/wordprocessingGroup" xmlns:wpi="http://schemas.microsoft.com/office/word/2010/wordprocessingInk" xmlns:wne="http://schemas.microsoft.com/office/word/2006/wordml" xmlns:wps="http://schemas.microsoft.com/office/word/2010/wordprocessingShape" mc:Ignorable="w14 w15 w16se wp14">
+<w:numbering xmlns:wpc="http://schemas.microsoft.com/office/word/2010/wordprocessingCanvas" xmlns:cx="http://schemas.microsoft.com/office/drawing/2014/chartex" xmlns:cx1="http://schemas.microsoft.com/office/drawing/2015/9/8/chartex" xmlns:cx2="http://schemas.microsoft.com/office/drawing/2015/10/21/chartex" xmlns:cx3="http://schemas.microsoft.com/office/drawing/2016/5/9/chartex" xmlns:cx4="http://schemas.microsoft.com/office/drawing/2016/5/10/chartex" xmlns:cx5="http://schemas.microsoft.com/office/drawing/2016/5/11/chartex" xmlns:cx6="http://schemas.microsoft.com/office/drawing/2016/5/12/chartex" xmlns:cx7="http://schemas.microsoft.com/office/drawing/2016/5/13/chartex" xmlns:cx8="http://schemas.microsoft.com/office/drawing/2016/5/14/chartex" xmlns:mc="http://schemas.openxmlformats.org/markup-compatibility/2006" xmlns:aink="http://schemas.microsoft.com/office/drawing/2016/ink" xmlns:am3d="http://schemas.microsoft.com/office/drawing/2017/model3d" xmlns:o="urn:schemas-microsoft-com:office:office" xmlns:r="http://schemas.openxmlformats.org/officeDocument/2006/relationships" xmlns:m="http://schemas.openxmlformats.org/officeDocument/2006/math" xmlns:v="urn:schemas-microsoft-com:vml" xmlns:wp14="http://schemas.microsoft.com/office/word/2010/wordprocessingDrawing" xmlns:wp="http://schemas.openxmlformats.org/drawingml/2006/wordprocessingDrawing" xmlns:w10="urn:schemas-microsoft-com:office:word" xmlns:w="http://schemas.openxmlformats.org/wordprocessingml/2006/main" xmlns:w14="http://schemas.microsoft.com/office/word/2010/wordml" xmlns:w15="http://schemas.microsoft.com/office/word/2012/wordml" xmlns:w16cid="http://schemas.microsoft.com/office/word/2016/wordml/cid" xmlns:w16se="http://schemas.microsoft.com/office/word/2015/wordml/symex" xmlns:wpg="http://schemas.microsoft.com/office/word/2010/wordprocessingGroup" xmlns:wpi="http://schemas.microsoft.com/office/word/2010/wordprocessingInk" xmlns:wne="http://schemas.microsoft.com/office/word/2006/wordml" xmlns:wps="http://schemas.microsoft.com/office/word/2010/wordprocessingShape" mc:Ignorable="w14 w15 w16se w16cid wp14">
   <w:abstractNum w:abstractNumId="0" w15:restartNumberingAfterBreak="0">
     <w:nsid w:val="01F37501"/>
     <w:multiLevelType w:val="hybridMultilevel"/>
@@ -1569,6 +2059,118 @@
     </w:lvl>
   </w:abstractNum>
   <w:abstractNum w:abstractNumId="3" w15:restartNumberingAfterBreak="0">
+    <w:nsid w:val="07E161D4"/>
+    <w:multiLevelType w:val="hybridMultilevel"/>
+    <w:tmpl w:val="CAC68434"/>
+    <w:lvl w:ilvl="0" w:tplc="D3DA1444">
+      <w:numFmt w:val="bullet"/>
+      <w:lvlText w:val="-"/>
+      <w:lvlJc w:val="left"/>
+      <w:pPr>
+        <w:ind w:left="720" w:hanging="360"/>
+      </w:pPr>
+      <w:rPr>
+        <w:rFonts w:ascii="Calibri" w:eastAsiaTheme="minorHAnsi" w:hAnsi="Calibri" w:cs="Calibri" w:hint="default"/>
+      </w:rPr>
+    </w:lvl>
+    <w:lvl w:ilvl="1" w:tplc="04070003" w:tentative="1">
+      <w:start w:val="1"/>
+      <w:numFmt w:val="bullet"/>
+      <w:lvlText w:val="o"/>
+      <w:lvlJc w:val="left"/>
+      <w:pPr>
+        <w:ind w:left="1440" w:hanging="360"/>
+      </w:pPr>
+      <w:rPr>
+        <w:rFonts w:ascii="Courier New" w:hAnsi="Courier New" w:cs="Courier New" w:hint="default"/>
+      </w:rPr>
+    </w:lvl>
+    <w:lvl w:ilvl="2" w:tplc="04070005" w:tentative="1">
+      <w:start w:val="1"/>
+      <w:numFmt w:val="bullet"/>
+      <w:lvlText w:val=""/>
+      <w:lvlJc w:val="left"/>
+      <w:pPr>
+        <w:ind w:left="2160" w:hanging="360"/>
+      </w:pPr>
+      <w:rPr>
+        <w:rFonts w:ascii="Wingdings" w:hAnsi="Wingdings" w:hint="default"/>
+      </w:rPr>
+    </w:lvl>
+    <w:lvl w:ilvl="3" w:tplc="04070001" w:tentative="1">
+      <w:start w:val="1"/>
+      <w:numFmt w:val="bullet"/>
+      <w:lvlText w:val=""/>
+      <w:lvlJc w:val="left"/>
+      <w:pPr>
+        <w:ind w:left="2880" w:hanging="360"/>
+      </w:pPr>
+      <w:rPr>
+        <w:rFonts w:ascii="Symbol" w:hAnsi="Symbol" w:hint="default"/>
+      </w:rPr>
+    </w:lvl>
+    <w:lvl w:ilvl="4" w:tplc="04070003" w:tentative="1">
+      <w:start w:val="1"/>
+      <w:numFmt w:val="bullet"/>
+      <w:lvlText w:val="o"/>
+      <w:lvlJc w:val="left"/>
+      <w:pPr>
+        <w:ind w:left="3600" w:hanging="360"/>
+      </w:pPr>
+      <w:rPr>
+        <w:rFonts w:ascii="Courier New" w:hAnsi="Courier New" w:cs="Courier New" w:hint="default"/>
+      </w:rPr>
+    </w:lvl>
+    <w:lvl w:ilvl="5" w:tplc="04070005" w:tentative="1">
+      <w:start w:val="1"/>
+      <w:numFmt w:val="bullet"/>
+      <w:lvlText w:val=""/>
+      <w:lvlJc w:val="left"/>
+      <w:pPr>
+        <w:ind w:left="4320" w:hanging="360"/>
+      </w:pPr>
+      <w:rPr>
+        <w:rFonts w:ascii="Wingdings" w:hAnsi="Wingdings" w:hint="default"/>
+      </w:rPr>
+    </w:lvl>
+    <w:lvl w:ilvl="6" w:tplc="04070001" w:tentative="1">
+      <w:start w:val="1"/>
+      <w:numFmt w:val="bullet"/>
+      <w:lvlText w:val=""/>
+      <w:lvlJc w:val="left"/>
+      <w:pPr>
+        <w:ind w:left="5040" w:hanging="360"/>
+      </w:pPr>
+      <w:rPr>
+        <w:rFonts w:ascii="Symbol" w:hAnsi="Symbol" w:hint="default"/>
+      </w:rPr>
+    </w:lvl>
+    <w:lvl w:ilvl="7" w:tplc="04070003" w:tentative="1">
+      <w:start w:val="1"/>
+      <w:numFmt w:val="bullet"/>
+      <w:lvlText w:val="o"/>
+      <w:lvlJc w:val="left"/>
+      <w:pPr>
+        <w:ind w:left="5760" w:hanging="360"/>
+      </w:pPr>
+      <w:rPr>
+        <w:rFonts w:ascii="Courier New" w:hAnsi="Courier New" w:cs="Courier New" w:hint="default"/>
+      </w:rPr>
+    </w:lvl>
+    <w:lvl w:ilvl="8" w:tplc="04070005" w:tentative="1">
+      <w:start w:val="1"/>
+      <w:numFmt w:val="bullet"/>
+      <w:lvlText w:val=""/>
+      <w:lvlJc w:val="left"/>
+      <w:pPr>
+        <w:ind w:left="6480" w:hanging="360"/>
+      </w:pPr>
+      <w:rPr>
+        <w:rFonts w:ascii="Wingdings" w:hAnsi="Wingdings" w:hint="default"/>
+      </w:rPr>
+    </w:lvl>
+  </w:abstractNum>
+  <w:abstractNum w:abstractNumId="4" w15:restartNumberingAfterBreak="0">
     <w:nsid w:val="12322DF6"/>
     <w:multiLevelType w:val="hybridMultilevel"/>
     <w:tmpl w:val="C4FC97A0"/>
@@ -1654,7 +2256,7 @@
       </w:pPr>
     </w:lvl>
   </w:abstractNum>
-  <w:abstractNum w:abstractNumId="4" w15:restartNumberingAfterBreak="0">
+  <w:abstractNum w:abstractNumId="5" w15:restartNumberingAfterBreak="0">
     <w:nsid w:val="1BA0028C"/>
     <w:multiLevelType w:val="hybridMultilevel"/>
     <w:tmpl w:val="BE10E0BC"/>
@@ -1740,7 +2342,7 @@
       </w:pPr>
     </w:lvl>
   </w:abstractNum>
-  <w:abstractNum w:abstractNumId="5" w15:restartNumberingAfterBreak="0">
+  <w:abstractNum w:abstractNumId="6" w15:restartNumberingAfterBreak="0">
     <w:nsid w:val="1EE55D7F"/>
     <w:multiLevelType w:val="hybridMultilevel"/>
     <w:tmpl w:val="5330C8A8"/>
@@ -1853,7 +2455,7 @@
       </w:rPr>
     </w:lvl>
   </w:abstractNum>
-  <w:abstractNum w:abstractNumId="6" w15:restartNumberingAfterBreak="0">
+  <w:abstractNum w:abstractNumId="7" w15:restartNumberingAfterBreak="0">
     <w:nsid w:val="255F751F"/>
     <w:multiLevelType w:val="hybridMultilevel"/>
     <w:tmpl w:val="D3562956"/>
@@ -1966,7 +2568,7 @@
       </w:rPr>
     </w:lvl>
   </w:abstractNum>
-  <w:abstractNum w:abstractNumId="7" w15:restartNumberingAfterBreak="0">
+  <w:abstractNum w:abstractNumId="8" w15:restartNumberingAfterBreak="0">
     <w:nsid w:val="3B417572"/>
     <w:multiLevelType w:val="hybridMultilevel"/>
     <w:tmpl w:val="37A875CE"/>
@@ -2079,7 +2681,7 @@
       </w:rPr>
     </w:lvl>
   </w:abstractNum>
-  <w:abstractNum w:abstractNumId="8" w15:restartNumberingAfterBreak="0">
+  <w:abstractNum w:abstractNumId="9" w15:restartNumberingAfterBreak="0">
     <w:nsid w:val="4C37287D"/>
     <w:multiLevelType w:val="hybridMultilevel"/>
     <w:tmpl w:val="D7822A92"/>
@@ -2165,7 +2767,7 @@
       </w:pPr>
     </w:lvl>
   </w:abstractNum>
-  <w:abstractNum w:abstractNumId="9" w15:restartNumberingAfterBreak="0">
+  <w:abstractNum w:abstractNumId="10" w15:restartNumberingAfterBreak="0">
     <w:nsid w:val="5CB85610"/>
     <w:multiLevelType w:val="hybridMultilevel"/>
     <w:tmpl w:val="BCD6D228"/>
@@ -2252,40 +2854,43 @@
     </w:lvl>
   </w:abstractNum>
   <w:num w:numId="1">
-    <w:abstractNumId w:val="7"/>
+    <w:abstractNumId w:val="8"/>
   </w:num>
   <w:num w:numId="2">
     <w:abstractNumId w:val="2"/>
   </w:num>
   <w:num w:numId="3">
-    <w:abstractNumId w:val="5"/>
+    <w:abstractNumId w:val="6"/>
   </w:num>
   <w:num w:numId="4">
     <w:abstractNumId w:val="1"/>
   </w:num>
   <w:num w:numId="5">
-    <w:abstractNumId w:val="6"/>
+    <w:abstractNumId w:val="7"/>
   </w:num>
   <w:num w:numId="6">
-    <w:abstractNumId w:val="3"/>
+    <w:abstractNumId w:val="4"/>
   </w:num>
   <w:num w:numId="7">
-    <w:abstractNumId w:val="4"/>
+    <w:abstractNumId w:val="5"/>
   </w:num>
   <w:num w:numId="8">
-    <w:abstractNumId w:val="8"/>
+    <w:abstractNumId w:val="9"/>
   </w:num>
   <w:num w:numId="9">
-    <w:abstractNumId w:val="9"/>
+    <w:abstractNumId w:val="10"/>
   </w:num>
   <w:num w:numId="10">
     <w:abstractNumId w:val="0"/>
+  </w:num>
+  <w:num w:numId="11">
+    <w:abstractNumId w:val="3"/>
   </w:num>
 </w:numbering>
 </file>
 
 <file path=word/styles.xml><?xml version="1.0" encoding="utf-8"?>
-<w:styles xmlns:mc="http://schemas.openxmlformats.org/markup-compatibility/2006" xmlns:r="http://schemas.openxmlformats.org/officeDocument/2006/relationships" xmlns:w="http://schemas.openxmlformats.org/wordprocessingml/2006/main" xmlns:w14="http://schemas.microsoft.com/office/word/2010/wordml" xmlns:w15="http://schemas.microsoft.com/office/word/2012/wordml" xmlns:w16se="http://schemas.microsoft.com/office/word/2015/wordml/symex" mc:Ignorable="w14 w15 w16se">
+<w:styles xmlns:mc="http://schemas.openxmlformats.org/markup-compatibility/2006" xmlns:r="http://schemas.openxmlformats.org/officeDocument/2006/relationships" xmlns:w="http://schemas.openxmlformats.org/wordprocessingml/2006/main" xmlns:w14="http://schemas.microsoft.com/office/word/2010/wordml" xmlns:w15="http://schemas.microsoft.com/office/word/2012/wordml" xmlns:w16cid="http://schemas.microsoft.com/office/word/2016/wordml/cid" xmlns:w16se="http://schemas.microsoft.com/office/word/2015/wordml/symex" mc:Ignorable="w14 w15 w16se w16cid">
   <w:docDefaults>
     <w:rPrDefault>
       <w:rPr>
@@ -2301,7 +2906,7 @@
       </w:pPr>
     </w:pPrDefault>
   </w:docDefaults>
-  <w:latentStyles w:defLockedState="0" w:defUIPriority="99" w:defSemiHidden="0" w:defUnhideWhenUsed="0" w:defQFormat="0" w:count="371">
+  <w:latentStyles w:defLockedState="0" w:defUIPriority="99" w:defSemiHidden="0" w:defUnhideWhenUsed="0" w:defQFormat="0" w:count="375">
     <w:lsdException w:name="Normal" w:uiPriority="0" w:qFormat="1"/>
     <w:lsdException w:name="heading 1" w:uiPriority="9" w:qFormat="1"/>
     <w:lsdException w:name="heading 2" w:semiHidden="1" w:uiPriority="9" w:unhideWhenUsed="1" w:qFormat="1"/>
@@ -2407,7 +3012,6 @@
     <w:lsdException w:name="HTML Sample" w:semiHidden="1" w:unhideWhenUsed="1"/>
     <w:lsdException w:name="HTML Typewriter" w:semiHidden="1" w:unhideWhenUsed="1"/>
     <w:lsdException w:name="HTML Variable" w:semiHidden="1" w:unhideWhenUsed="1"/>
-    <w:lsdException w:name="Normal Table" w:semiHidden="1" w:unhideWhenUsed="1"/>
     <w:lsdException w:name="annotation subject" w:semiHidden="1" w:unhideWhenUsed="1"/>
     <w:lsdException w:name="No List" w:semiHidden="1" w:unhideWhenUsed="1"/>
     <w:lsdException w:name="Outline List 1" w:semiHidden="1" w:unhideWhenUsed="1"/>
@@ -2451,10 +3055,8 @@
     <w:lsdException w:name="Table Elegant" w:semiHidden="1" w:unhideWhenUsed="1"/>
     <w:lsdException w:name="Table Professional" w:semiHidden="1" w:unhideWhenUsed="1"/>
     <w:lsdException w:name="Table Subtle 1" w:semiHidden="1" w:unhideWhenUsed="1"/>
-    <w:lsdException w:name="Table Subtle 2" w:semiHidden="1" w:unhideWhenUsed="1"/>
     <w:lsdException w:name="Table Web 1" w:semiHidden="1" w:unhideWhenUsed="1"/>
     <w:lsdException w:name="Table Web 2" w:semiHidden="1" w:unhideWhenUsed="1"/>
-    <w:lsdException w:name="Table Web 3" w:semiHidden="1" w:unhideWhenUsed="1"/>
     <w:lsdException w:name="Balloon Text" w:semiHidden="1" w:unhideWhenUsed="1"/>
     <w:lsdException w:name="Table Grid" w:uiPriority="39"/>
     <w:lsdException w:name="Table Theme" w:semiHidden="1" w:unhideWhenUsed="1"/>
@@ -2673,6 +3275,10 @@
     <w:lsdException w:name="List Table 5 Dark Accent 6" w:uiPriority="50"/>
     <w:lsdException w:name="List Table 6 Colorful Accent 6" w:uiPriority="51"/>
     <w:lsdException w:name="List Table 7 Colorful Accent 6" w:uiPriority="52"/>
+    <w:lsdException w:name="Mention" w:semiHidden="1" w:unhideWhenUsed="1"/>
+    <w:lsdException w:name="Smart Hyperlink" w:semiHidden="1" w:unhideWhenUsed="1"/>
+    <w:lsdException w:name="Hashtag" w:semiHidden="1" w:unhideWhenUsed="1"/>
+    <w:lsdException w:name="Unresolved Mention" w:semiHidden="1" w:unhideWhenUsed="1"/>
   </w:latentStyles>
   <w:style w:type="paragraph" w:default="1" w:styleId="Standard">
     <w:name w:val="Normal"/>
@@ -2682,6 +3288,7 @@
   <w:style w:type="character" w:default="1" w:styleId="Absatz-Standardschriftart">
     <w:name w:val="Default Paragraph Font"/>
     <w:uiPriority w:val="1"/>
+    <w:semiHidden/>
     <w:unhideWhenUsed/>
   </w:style>
   <w:style w:type="table" w:default="1" w:styleId="NormaleTabelle">

</xml_diff>

<commit_message>
Pushed updated version of the requirement of skills + first draft of special abilities document
</commit_message>
<xml_diff>
--- a/Programming/Requirements Analysis of Skills.docx
+++ b/Programming/Requirements Analysis of Skills.docx
@@ -898,16 +898,7 @@
           <w:sz w:val="24"/>
           <w:szCs w:val="24"/>
         </w:rPr>
-        <w:t>The character breathes out, pushing away ne</w:t>
-      </w:r>
-      <w:bookmarkStart w:id="0" w:name="_GoBack"/>
-      <w:bookmarkEnd w:id="0"/>
-      <w:r>
-        <w:rPr>
-          <w:sz w:val="24"/>
-          <w:szCs w:val="24"/>
-        </w:rPr>
-        <w:t>arby</w:t>
+        <w:t>The character breathes out, pushing away nearby</w:t>
       </w:r>
       <w:r>
         <w:rPr>
@@ -1028,6 +1019,52 @@
         </w:rPr>
         <w:t>Yes</w:t>
       </w:r>
+      <w:r>
+        <w:rPr>
+          <w:color w:val="C45911" w:themeColor="accent2" w:themeShade="BF"/>
+          <w:sz w:val="24"/>
+          <w:szCs w:val="24"/>
+        </w:rPr>
+        <w:t>, starts broader and narrows down towards the end</w:t>
+      </w:r>
+    </w:p>
+    <w:p>
+      <w:pPr>
+        <w:pStyle w:val="Listenabsatz"/>
+        <w:numPr>
+          <w:ilvl w:val="1"/>
+          <w:numId w:val="7"/>
+        </w:numPr>
+        <w:rPr>
+          <w:color w:val="171717" w:themeColor="background2" w:themeShade="1A"/>
+          <w:sz w:val="24"/>
+          <w:szCs w:val="24"/>
+        </w:rPr>
+      </w:pPr>
+      <w:r>
+        <w:rPr>
+          <w:color w:val="171717" w:themeColor="background2" w:themeShade="1A"/>
+          <w:sz w:val="24"/>
+          <w:szCs w:val="24"/>
+        </w:rPr>
+        <w:t>Are the objects pushed straight forward or in the direction of the cone?</w:t>
+      </w:r>
+      <w:r>
+        <w:rPr>
+          <w:color w:val="171717" w:themeColor="background2" w:themeShade="1A"/>
+          <w:sz w:val="24"/>
+          <w:szCs w:val="24"/>
+        </w:rPr>
+        <w:t xml:space="preserve"> </w:t>
+      </w:r>
+      <w:r>
+        <w:rPr>
+          <w:color w:val="C45911" w:themeColor="accent2" w:themeShade="BF"/>
+          <w:sz w:val="24"/>
+          <w:szCs w:val="24"/>
+        </w:rPr>
+        <w:t>Let’s test both options and see which one feels more natural</w:t>
+      </w:r>
     </w:p>
     <w:p>
       <w:pPr>
@@ -1037,6 +1074,30 @@
           <w:numId w:val="7"/>
         </w:numPr>
         <w:rPr>
+          <w:color w:val="171717" w:themeColor="background2" w:themeShade="1A"/>
+          <w:sz w:val="24"/>
+          <w:szCs w:val="24"/>
+        </w:rPr>
+      </w:pPr>
+      <w:r>
+        <w:rPr>
+          <w:color w:val="171717" w:themeColor="background2" w:themeShade="1A"/>
+          <w:sz w:val="24"/>
+          <w:szCs w:val="24"/>
+        </w:rPr>
+        <w:t>Objects that collide with walls bounce off so you can get behind them again</w:t>
+      </w:r>
+      <w:bookmarkStart w:id="0" w:name="_GoBack"/>
+      <w:bookmarkEnd w:id="0"/>
+    </w:p>
+    <w:p>
+      <w:pPr>
+        <w:pStyle w:val="Listenabsatz"/>
+        <w:numPr>
+          <w:ilvl w:val="0"/>
+          <w:numId w:val="7"/>
+        </w:numPr>
+        <w:rPr>
           <w:sz w:val="24"/>
           <w:szCs w:val="24"/>
         </w:rPr>
@@ -1287,23 +1348,7 @@
           <w:sz w:val="24"/>
           <w:szCs w:val="24"/>
         </w:rPr>
-        <w:t xml:space="preserve"> shoulder and </w:t>
-      </w:r>
-      <w:r>
-        <w:rPr>
-          <w:color w:val="C45911" w:themeColor="accent2" w:themeShade="BF"/>
-          <w:sz w:val="24"/>
-          <w:szCs w:val="24"/>
-        </w:rPr>
-        <w:t>causing a crosshair to appear</w:t>
-      </w:r>
-      <w:r>
-        <w:rPr>
-          <w:color w:val="C45911" w:themeColor="accent2" w:themeShade="BF"/>
-          <w:sz w:val="24"/>
-          <w:szCs w:val="24"/>
-        </w:rPr>
-        <w:t xml:space="preserve">. The player can then aim freely and release the button once </w:t>
+        <w:t xml:space="preserve"> shoulder and causing a crosshair to appear. The player can then aim freely and release the button once </w:t>
       </w:r>
       <w:r>
         <w:rPr>
@@ -2906,7 +2951,7 @@
       </w:pPr>
     </w:pPrDefault>
   </w:docDefaults>
-  <w:latentStyles w:defLockedState="0" w:defUIPriority="99" w:defSemiHidden="0" w:defUnhideWhenUsed="0" w:defQFormat="0" w:count="375">
+  <w:latentStyles w:defLockedState="0" w:defUIPriority="99" w:defSemiHidden="0" w:defUnhideWhenUsed="0" w:defQFormat="0" w:count="376">
     <w:lsdException w:name="Normal" w:uiPriority="0" w:qFormat="1"/>
     <w:lsdException w:name="heading 1" w:uiPriority="9" w:qFormat="1"/>
     <w:lsdException w:name="heading 2" w:semiHidden="1" w:uiPriority="9" w:unhideWhenUsed="1" w:qFormat="1"/>
@@ -3055,11 +3100,11 @@
     <w:lsdException w:name="Table Elegant" w:semiHidden="1" w:unhideWhenUsed="1"/>
     <w:lsdException w:name="Table Professional" w:semiHidden="1" w:unhideWhenUsed="1"/>
     <w:lsdException w:name="Table Subtle 1" w:semiHidden="1" w:unhideWhenUsed="1"/>
+    <w:lsdException w:name="Table Subtle 2" w:semiHidden="1" w:unhideWhenUsed="1"/>
     <w:lsdException w:name="Table Web 1" w:semiHidden="1" w:unhideWhenUsed="1"/>
     <w:lsdException w:name="Table Web 2" w:semiHidden="1" w:unhideWhenUsed="1"/>
     <w:lsdException w:name="Balloon Text" w:semiHidden="1" w:unhideWhenUsed="1"/>
     <w:lsdException w:name="Table Grid" w:uiPriority="39"/>
-    <w:lsdException w:name="Table Theme" w:semiHidden="1" w:unhideWhenUsed="1"/>
     <w:lsdException w:name="Placeholder Text" w:semiHidden="1"/>
     <w:lsdException w:name="No Spacing" w:uiPriority="1" w:qFormat="1"/>
     <w:lsdException w:name="Light Shading" w:uiPriority="60"/>
@@ -3279,6 +3324,7 @@
     <w:lsdException w:name="Smart Hyperlink" w:semiHidden="1" w:unhideWhenUsed="1"/>
     <w:lsdException w:name="Hashtag" w:semiHidden="1" w:unhideWhenUsed="1"/>
     <w:lsdException w:name="Unresolved Mention" w:semiHidden="1" w:unhideWhenUsed="1"/>
+    <w:lsdException w:name="Smart Link" w:semiHidden="1" w:unhideWhenUsed="1"/>
   </w:latentStyles>
   <w:style w:type="paragraph" w:default="1" w:styleId="Standard">
     <w:name w:val="Normal"/>

</xml_diff>